<commit_message>
Update log-in process to guard against garbage arriving.  Update include paths to match new location in u-blox GitHub repo.  Make battery icon go red properly when at the 10%ish or less level.  Updated readme.md and MSWord document.  Updated config.cfg to include my now customary SoftRadio configuration.
</commit_message>
<xml_diff>
--- a/Setting up for UTM Web API Development on Windows v2.docx
+++ b/Setting up for UTM Web API Development on Windows v2.docx
@@ -50,182 +50,46 @@
           <w:t>https://tortoisegit.org/</w:t>
         </w:r>
       </w:hyperlink>
-      <w:del w:id="0" w:author="Rob Meades" w:date="2015-11-16T15:24:00Z">
-        <w:r>
-          <w:delText xml:space="preserve"> </w:delText>
-        </w:r>
-      </w:del>
-      <w:ins w:id="1" w:author="Rob Meades" w:date="2015-11-16T15:24:00Z">
-        <w:r>
-          <w:t>.</w:t>
-        </w:r>
-      </w:ins>
+      <w:r>
+        <w:t>.</w:t>
+      </w:r>
+    </w:p>
+    <w:p>
+      <w:pPr>
+        <w:pStyle w:val="Heading2"/>
+      </w:pPr>
+      <w:r>
+        <w:t xml:space="preserve">Install </w:t>
+      </w:r>
+      <w:r>
+        <w:t xml:space="preserve">Required </w:t>
+      </w:r>
+      <w:r>
+        <w:t>Applications</w:t>
+      </w:r>
     </w:p>
     <w:p>
       <w:pPr>
         <w:pStyle w:val="Heading3"/>
       </w:pPr>
       <w:r>
-        <w:t>Sublime Text Editor</w:t>
-      </w:r>
-    </w:p>
-    <w:p>
-      <w:r>
-        <w:t xml:space="preserve">While this isn’t necessarily a requirement, you can use your own text </w:t>
-      </w:r>
-      <w:proofErr w:type="gramStart"/>
-      <w:r>
-        <w:t>editor,</w:t>
-      </w:r>
-      <w:proofErr w:type="gramEnd"/>
-      <w:r>
-        <w:t xml:space="preserve"> this development setup document assumes that you will be using Sublime.  Install it from here: </w:t>
+        <w:t>Install Go</w:t>
+      </w:r>
+    </w:p>
+    <w:p>
+      <w:r>
+        <w:t xml:space="preserve">Install </w:t>
+      </w:r>
+      <w:r>
+        <w:rPr>
+          <w:b/>
+        </w:rPr>
+        <w:t>go</w:t>
+      </w:r>
+      <w:r>
+        <w:t xml:space="preserve"> for Windows from </w:t>
       </w:r>
       <w:hyperlink r:id="rId7" w:history="1">
-        <w:r>
-          <w:rPr>
-            <w:rStyle w:val="Hyperlink"/>
-          </w:rPr>
-          <w:t>http://www.sublimetext.com</w:t>
-        </w:r>
-      </w:hyperlink>
-      <w:r>
-        <w:t>.</w:t>
-      </w:r>
-    </w:p>
-    <w:p>
-      <w:r>
-        <w:t xml:space="preserve">Once it is installed, go to </w:t>
-      </w:r>
-      <w:hyperlink r:id="rId8" w:history="1">
-        <w:r>
-          <w:rPr>
-            <w:rStyle w:val="Hyperlink"/>
-          </w:rPr>
-          <w:t>https://packagecontrol.io/installation</w:t>
-        </w:r>
-      </w:hyperlink>
-      <w:r>
-        <w:t xml:space="preserve"> and copy the whole text inside the “sublime text 3” box.  Then run Sublime Edit, </w:t>
-      </w:r>
-      <w:r>
-        <w:t xml:space="preserve">click </w:t>
-      </w:r>
-      <w:r>
-        <w:rPr>
-          <w:b/>
-        </w:rPr>
-        <w:t>view</w:t>
-      </w:r>
-      <w:r>
-        <w:t xml:space="preserve"> from the menu and select </w:t>
-      </w:r>
-      <w:r>
-        <w:rPr>
-          <w:b/>
-        </w:rPr>
-        <w:t>show console</w:t>
-      </w:r>
-      <w:r>
-        <w:t>.  P</w:t>
-      </w:r>
-      <w:r>
-        <w:t xml:space="preserve">aste what you have copied inside the console in the bottom and press </w:t>
-      </w:r>
-      <w:r>
-        <w:t>&lt;</w:t>
-      </w:r>
-      <w:r>
-        <w:t>enter</w:t>
-      </w:r>
-      <w:r>
-        <w:t>&gt;, then re-start Sublime Edit.  Press &lt;ctrl-shift-P&gt; and type:</w:t>
-      </w:r>
-    </w:p>
-    <w:p>
-      <w:pPr>
-        <w:rPr>
-          <w:rFonts w:ascii="Courier New" w:hAnsi="Courier New" w:cs="Courier New"/>
-        </w:rPr>
-      </w:pPr>
-      <w:proofErr w:type="gramStart"/>
-      <w:r>
-        <w:rPr>
-          <w:rFonts w:ascii="Courier New" w:hAnsi="Courier New" w:cs="Courier New"/>
-        </w:rPr>
-        <w:t>install</w:t>
-      </w:r>
-      <w:proofErr w:type="gramEnd"/>
-      <w:r>
-        <w:rPr>
-          <w:rFonts w:ascii="Courier New" w:hAnsi="Courier New" w:cs="Courier New"/>
-        </w:rPr>
-        <w:t xml:space="preserve"> package</w:t>
-      </w:r>
-    </w:p>
-    <w:p>
-      <w:r>
-        <w:t>…and press &lt;enter&gt;.  Then type:</w:t>
-      </w:r>
-    </w:p>
-    <w:p>
-      <w:pPr>
-        <w:rPr>
-          <w:rFonts w:ascii="Courier New" w:hAnsi="Courier New" w:cs="Courier New"/>
-        </w:rPr>
-      </w:pPr>
-      <w:proofErr w:type="spellStart"/>
-      <w:proofErr w:type="gramStart"/>
-      <w:r>
-        <w:rPr>
-          <w:rFonts w:ascii="Courier New" w:hAnsi="Courier New" w:cs="Courier New"/>
-        </w:rPr>
-        <w:t>gosublime</w:t>
-      </w:r>
-      <w:proofErr w:type="spellEnd"/>
-      <w:proofErr w:type="gramEnd"/>
-    </w:p>
-    <w:p>
-      <w:r>
-        <w:t>…and press &lt;enter&gt;.</w:t>
-      </w:r>
-    </w:p>
-    <w:p>
-      <w:pPr>
-        <w:pStyle w:val="Heading2"/>
-      </w:pPr>
-      <w:r>
-        <w:t xml:space="preserve">Install </w:t>
-      </w:r>
-      <w:r>
-        <w:t xml:space="preserve">Required </w:t>
-      </w:r>
-      <w:r>
-        <w:t>Applications</w:t>
-      </w:r>
-    </w:p>
-    <w:p>
-      <w:pPr>
-        <w:pStyle w:val="Heading3"/>
-      </w:pPr>
-      <w:r>
-        <w:t>Install Go</w:t>
-      </w:r>
-    </w:p>
-    <w:p>
-      <w:r>
-        <w:t xml:space="preserve">Install </w:t>
-      </w:r>
-      <w:r>
-        <w:rPr>
-          <w:b/>
-        </w:rPr>
-        <w:t>go</w:t>
-      </w:r>
-      <w:r>
-        <w:t xml:space="preserve"> for Windows from </w:t>
-      </w:r>
-      <w:hyperlink r:id="rId9" w:history="1">
         <w:r>
           <w:rPr>
             <w:rStyle w:val="Hyperlink"/>
@@ -371,16 +235,9 @@
       <w:r>
         <w:t>MinG</w:t>
       </w:r>
-      <w:ins w:id="2" w:author="Rob Meades" w:date="2015-11-16T15:24:00Z">
-        <w:r>
-          <w:t>w</w:t>
-        </w:r>
-      </w:ins>
-      <w:del w:id="3" w:author="Rob Meades" w:date="2015-11-16T15:24:00Z">
-        <w:r>
-          <w:delText>W</w:delText>
-        </w:r>
-      </w:del>
+      <w:r>
+        <w:t>w</w:t>
+      </w:r>
       <w:r>
         <w:t xml:space="preserve">64 but </w:t>
       </w:r>
@@ -399,7 +256,7 @@
       <w:r>
         <w:t xml:space="preserve"> still complained that it didn’t have 32 bit support.  The smallest/simplest/neatest solution turned out to be to install </w:t>
       </w:r>
-      <w:hyperlink r:id="rId10" w:history="1">
+      <w:hyperlink r:id="rId8" w:history="1">
         <w:r>
           <w:rPr>
             <w:rStyle w:val="Hyperlink"/>
@@ -431,7 +288,6 @@
         <w:pStyle w:val="Heading3"/>
       </w:pPr>
       <w:r>
-        <w:lastRenderedPageBreak/>
         <w:t>Install NPM</w:t>
       </w:r>
     </w:p>
@@ -448,7 +304,7 @@
       <w:r>
         <w:t xml:space="preserve"> from </w:t>
       </w:r>
-      <w:hyperlink r:id="rId11" w:history="1">
+      <w:hyperlink r:id="rId9" w:history="1">
         <w:r>
           <w:rPr>
             <w:rStyle w:val="Hyperlink"/>
@@ -529,7 +385,7 @@
           <w:lang w:eastAsia="en-GB"/>
         </w:rPr>
         <w:drawing>
-          <wp:inline distT="0" distB="0" distL="0" distR="0" wp14:anchorId="343ED463" wp14:editId="6966A20B">
+          <wp:inline distT="0" distB="0" distL="0" distR="0" wp14:anchorId="4BD5E6E8" wp14:editId="68083795">
             <wp:extent cx="5731510" cy="1316533"/>
             <wp:effectExtent l="0" t="0" r="2540" b="0"/>
             <wp:docPr id="1" name="Picture 1"/>
@@ -544,7 +400,7 @@
                     <pic:cNvPicPr/>
                   </pic:nvPicPr>
                   <pic:blipFill>
-                    <a:blip r:embed="rId12"/>
+                    <a:blip r:embed="rId10"/>
                     <a:stretch>
                       <a:fillRect/>
                     </a:stretch>
@@ -570,6 +426,7 @@
         <w:pStyle w:val="Heading3"/>
       </w:pPr>
       <w:r>
+        <w:lastRenderedPageBreak/>
         <w:t>Install Gin</w:t>
       </w:r>
     </w:p>
@@ -817,6 +674,117 @@
       <w:pPr>
         <w:pStyle w:val="Heading2"/>
       </w:pPr>
+      <w:proofErr w:type="spellStart"/>
+      <w:r>
+        <w:t>Config</w:t>
+      </w:r>
+      <w:proofErr w:type="spellEnd"/>
+    </w:p>
+    <w:p>
+      <w:r>
+        <w:t xml:space="preserve">The port that the web server will use is specified in </w:t>
+      </w:r>
+      <w:proofErr w:type="spellStart"/>
+      <w:r>
+        <w:t>config.cfg</w:t>
+      </w:r>
+      <w:proofErr w:type="spellEnd"/>
+      <w:r>
+        <w:t xml:space="preserve">.  On the PC it must be </w:t>
+      </w:r>
+      <w:r>
+        <w:rPr>
+          <w:b/>
+        </w:rPr>
+        <w:t>3001</w:t>
+      </w:r>
+      <w:r>
+        <w:t xml:space="preserve"> and then the user browses to </w:t>
+      </w:r>
+      <w:r>
+        <w:rPr>
+          <w:b/>
+        </w:rPr>
+        <w:t>blah</w:t>
+      </w:r>
+      <w:proofErr w:type="gramStart"/>
+      <w:r>
+        <w:rPr>
+          <w:b/>
+        </w:rPr>
+        <w:t>:3000</w:t>
+      </w:r>
+      <w:proofErr w:type="gramEnd"/>
+      <w:r>
+        <w:t xml:space="preserve"> (which is something to do with gin, I believe).  On the </w:t>
+      </w:r>
+      <w:proofErr w:type="spellStart"/>
+      <w:r>
+        <w:t>Sgonico</w:t>
+      </w:r>
+      <w:proofErr w:type="spellEnd"/>
+      <w:r>
+        <w:t xml:space="preserve"> server it is usually configured as </w:t>
+      </w:r>
+      <w:r>
+        <w:rPr>
+          <w:b/>
+        </w:rPr>
+        <w:t>8080</w:t>
+      </w:r>
+      <w:r>
+        <w:t xml:space="preserve"> and the user browses to </w:t>
+      </w:r>
+      <w:r>
+        <w:rPr>
+          <w:b/>
+        </w:rPr>
+        <w:t>blah</w:t>
+      </w:r>
+      <w:proofErr w:type="gramStart"/>
+      <w:r>
+        <w:rPr>
+          <w:b/>
+        </w:rPr>
+        <w:t>:8080</w:t>
+      </w:r>
+      <w:proofErr w:type="gramEnd"/>
+      <w:r>
+        <w:t>.</w:t>
+      </w:r>
+    </w:p>
+    <w:p>
+      <w:r>
+        <w:t>The TSW server that the web serv</w:t>
+      </w:r>
+      <w:bookmarkStart w:id="0" w:name="_GoBack"/>
+      <w:bookmarkEnd w:id="0"/>
+      <w:r>
+        <w:t xml:space="preserve">er will connect to is also specified in </w:t>
+      </w:r>
+      <w:proofErr w:type="spellStart"/>
+      <w:r>
+        <w:t>config.cfg</w:t>
+      </w:r>
+      <w:proofErr w:type="spellEnd"/>
+      <w:r>
+        <w:t xml:space="preserve">.  You will see a few </w:t>
+      </w:r>
+      <w:proofErr w:type="spellStart"/>
+      <w:proofErr w:type="gramStart"/>
+      <w:r>
+        <w:t>hash’ed</w:t>
+      </w:r>
+      <w:proofErr w:type="spellEnd"/>
+      <w:proofErr w:type="gramEnd"/>
+      <w:r>
+        <w:t xml:space="preserve"> out possibilities or you can add your own.</w:t>
+      </w:r>
+    </w:p>
+    <w:p>
+      <w:pPr>
+        <w:pStyle w:val="Heading2"/>
+      </w:pPr>
       <w:r>
         <w:t xml:space="preserve">Install </w:t>
       </w:r>
@@ -966,6 +934,227 @@
       </w:r>
       <w:r>
         <w:t>:</w:t>
+      </w:r>
+    </w:p>
+    <w:p>
+      <w:pPr>
+        <w:rPr>
+          <w:rFonts w:ascii="Courier New" w:hAnsi="Courier New" w:cs="Courier New"/>
+        </w:rPr>
+      </w:pPr>
+      <w:proofErr w:type="spellStart"/>
+      <w:proofErr w:type="gramStart"/>
+      <w:r>
+        <w:rPr>
+          <w:rFonts w:ascii="Courier New" w:hAnsi="Courier New" w:cs="Courier New"/>
+        </w:rPr>
+        <w:t>npm</w:t>
+      </w:r>
+      <w:proofErr w:type="spellEnd"/>
+      <w:proofErr w:type="gramEnd"/>
+      <w:r>
+        <w:rPr>
+          <w:rFonts w:ascii="Courier New" w:hAnsi="Courier New" w:cs="Courier New"/>
+        </w:rPr>
+        <w:t xml:space="preserve"> WARN EPACKAGEJSON </w:t>
+      </w:r>
+      <w:hyperlink r:id="rId11" w:history="1">
+        <w:r>
+          <w:rPr>
+            <w:rFonts w:ascii="Courier New" w:hAnsi="Courier New" w:cs="Courier New"/>
+          </w:rPr>
+          <w:t>UTM-WEB@1.0.0</w:t>
+        </w:r>
+      </w:hyperlink>
+      <w:r>
+        <w:rPr>
+          <w:rFonts w:ascii="Courier New" w:hAnsi="Courier New" w:cs="Courier New"/>
+        </w:rPr>
+        <w:t>. No description</w:t>
+      </w:r>
+      <w:r>
+        <w:rPr>
+          <w:rFonts w:ascii="Courier New" w:hAnsi="Courier New" w:cs="Courier New"/>
+        </w:rPr>
+        <w:br/>
+      </w:r>
+      <w:proofErr w:type="spellStart"/>
+      <w:r>
+        <w:rPr>
+          <w:rFonts w:ascii="Courier New" w:hAnsi="Courier New" w:cs="Courier New"/>
+        </w:rPr>
+        <w:t>npm</w:t>
+      </w:r>
+      <w:proofErr w:type="spellEnd"/>
+      <w:r>
+        <w:rPr>
+          <w:rFonts w:ascii="Courier New" w:hAnsi="Courier New" w:cs="Courier New"/>
+        </w:rPr>
+        <w:t xml:space="preserve"> WARN EPACKAGEJSON </w:t>
+      </w:r>
+      <w:hyperlink r:id="rId12" w:history="1">
+        <w:r>
+          <w:rPr>
+            <w:rFonts w:ascii="Courier New" w:hAnsi="Courier New" w:cs="Courier New"/>
+          </w:rPr>
+          <w:t>UTM-WEB@1.0.0</w:t>
+        </w:r>
+      </w:hyperlink>
+      <w:r>
+        <w:rPr>
+          <w:rFonts w:ascii="Courier New" w:hAnsi="Courier New" w:cs="Courier New"/>
+        </w:rPr>
+        <w:t>. No repository field</w:t>
+      </w:r>
+    </w:p>
+    <w:p>
+      <w:r>
+        <w:t>This is not an issue.</w:t>
+      </w:r>
+    </w:p>
+    <w:p>
+      <w:pPr>
+        <w:pStyle w:val="Heading2"/>
+      </w:pPr>
+      <w:r>
+        <w:t>Run Gulp</w:t>
+      </w:r>
+    </w:p>
+    <w:p>
+      <w:r>
+        <w:t xml:space="preserve">Open a </w:t>
+      </w:r>
+      <w:r>
+        <w:rPr>
+          <w:b/>
+        </w:rPr>
+        <w:t>new</w:t>
+      </w:r>
+      <w:r>
+        <w:t xml:space="preserve"> command window.  </w:t>
+      </w:r>
+      <w:proofErr w:type="gramStart"/>
+      <w:r>
+        <w:t xml:space="preserve">CD to the </w:t>
+      </w:r>
+      <w:proofErr w:type="spellStart"/>
+      <w:r>
+        <w:rPr>
+          <w:b/>
+        </w:rPr>
+        <w:t>gocode</w:t>
+      </w:r>
+      <w:proofErr w:type="spellEnd"/>
+      <w:r>
+        <w:rPr>
+          <w:b/>
+        </w:rPr>
+        <w:t>/</w:t>
+      </w:r>
+      <w:proofErr w:type="spellStart"/>
+      <w:r>
+        <w:rPr>
+          <w:b/>
+        </w:rPr>
+        <w:t>src</w:t>
+      </w:r>
+      <w:proofErr w:type="spellEnd"/>
+      <w:r>
+        <w:rPr>
+          <w:b/>
+        </w:rPr>
+        <w:t>/github</w:t>
+      </w:r>
+      <w:r>
+        <w:rPr>
+          <w:b/>
+        </w:rPr>
+        <w:t>.com/</w:t>
+      </w:r>
+      <w:r>
+        <w:rPr>
+          <w:b/>
+        </w:rPr>
+        <w:t>u-</w:t>
+      </w:r>
+      <w:proofErr w:type="spellStart"/>
+      <w:r>
+        <w:rPr>
+          <w:b/>
+        </w:rPr>
+        <w:t>blox</w:t>
+      </w:r>
+      <w:proofErr w:type="spellEnd"/>
+      <w:r>
+        <w:rPr>
+          <w:b/>
+        </w:rPr>
+        <w:t>/</w:t>
+      </w:r>
+      <w:proofErr w:type="spellStart"/>
+      <w:r>
+        <w:rPr>
+          <w:b/>
+        </w:rPr>
+        <w:t>utm</w:t>
+      </w:r>
+      <w:proofErr w:type="spellEnd"/>
+      <w:r>
+        <w:rPr>
+          <w:b/>
+        </w:rPr>
+        <w:t>/static</w:t>
+      </w:r>
+      <w:r>
+        <w:rPr>
+          <w:rFonts w:ascii="Courier New" w:hAnsi="Courier New" w:cs="Courier New"/>
+          <w:b/>
+        </w:rPr>
+        <w:t xml:space="preserve"> </w:t>
+      </w:r>
+      <w:r>
+        <w:t>folder</w:t>
+      </w:r>
+      <w:r>
+        <w:t>.</w:t>
+      </w:r>
+      <w:proofErr w:type="gramEnd"/>
+      <w:r>
+        <w:t xml:space="preserve"> </w:t>
+      </w:r>
+      <w:r>
+        <w:t>Type</w:t>
+      </w:r>
+      <w:r>
+        <w:t>:</w:t>
+      </w:r>
+    </w:p>
+    <w:p>
+      <w:pPr>
+        <w:rPr>
+          <w:rFonts w:ascii="Courier New" w:hAnsi="Courier New" w:cs="Courier New"/>
+        </w:rPr>
+      </w:pPr>
+      <w:proofErr w:type="spellStart"/>
+      <w:proofErr w:type="gramStart"/>
+      <w:r>
+        <w:rPr>
+          <w:rFonts w:ascii="Courier New" w:hAnsi="Courier New" w:cs="Courier New"/>
+        </w:rPr>
+        <w:t>npm</w:t>
+      </w:r>
+      <w:proofErr w:type="spellEnd"/>
+      <w:proofErr w:type="gramEnd"/>
+      <w:r>
+        <w:rPr>
+          <w:rFonts w:ascii="Courier New" w:hAnsi="Courier New" w:cs="Courier New"/>
+        </w:rPr>
+        <w:t xml:space="preserve"> install</w:t>
+      </w:r>
+    </w:p>
+    <w:p>
+      <w:r>
+        <w:t>…and press &lt;enter&gt;.  When it has completed, you may see something like:</w:t>
       </w:r>
     </w:p>
     <w:p>
@@ -1041,228 +1230,7 @@
     </w:p>
     <w:p>
       <w:r>
-        <w:t>This is not an issue.</w:t>
-      </w:r>
-    </w:p>
-    <w:p>
-      <w:pPr>
-        <w:pStyle w:val="Heading2"/>
-      </w:pPr>
-      <w:r>
         <w:lastRenderedPageBreak/>
-        <w:t>Run Gulp</w:t>
-      </w:r>
-    </w:p>
-    <w:p>
-      <w:r>
-        <w:t xml:space="preserve">Open a </w:t>
-      </w:r>
-      <w:r>
-        <w:rPr>
-          <w:b/>
-        </w:rPr>
-        <w:t>new</w:t>
-      </w:r>
-      <w:r>
-        <w:t xml:space="preserve"> command window.  </w:t>
-      </w:r>
-      <w:proofErr w:type="gramStart"/>
-      <w:r>
-        <w:t xml:space="preserve">CD to the </w:t>
-      </w:r>
-      <w:proofErr w:type="spellStart"/>
-      <w:r>
-        <w:rPr>
-          <w:b/>
-        </w:rPr>
-        <w:t>gocode</w:t>
-      </w:r>
-      <w:proofErr w:type="spellEnd"/>
-      <w:r>
-        <w:rPr>
-          <w:b/>
-        </w:rPr>
-        <w:t>/</w:t>
-      </w:r>
-      <w:proofErr w:type="spellStart"/>
-      <w:r>
-        <w:rPr>
-          <w:b/>
-        </w:rPr>
-        <w:t>src</w:t>
-      </w:r>
-      <w:proofErr w:type="spellEnd"/>
-      <w:r>
-        <w:rPr>
-          <w:b/>
-        </w:rPr>
-        <w:t>/github</w:t>
-      </w:r>
-      <w:r>
-        <w:rPr>
-          <w:b/>
-        </w:rPr>
-        <w:t>.com/</w:t>
-      </w:r>
-      <w:r>
-        <w:rPr>
-          <w:b/>
-        </w:rPr>
-        <w:t>u-</w:t>
-      </w:r>
-      <w:proofErr w:type="spellStart"/>
-      <w:r>
-        <w:rPr>
-          <w:b/>
-        </w:rPr>
-        <w:t>blox</w:t>
-      </w:r>
-      <w:proofErr w:type="spellEnd"/>
-      <w:r>
-        <w:rPr>
-          <w:b/>
-        </w:rPr>
-        <w:t>/</w:t>
-      </w:r>
-      <w:proofErr w:type="spellStart"/>
-      <w:r>
-        <w:rPr>
-          <w:b/>
-        </w:rPr>
-        <w:t>utm</w:t>
-      </w:r>
-      <w:proofErr w:type="spellEnd"/>
-      <w:r>
-        <w:rPr>
-          <w:b/>
-        </w:rPr>
-        <w:t>/static</w:t>
-      </w:r>
-      <w:r>
-        <w:rPr>
-          <w:rFonts w:ascii="Courier New" w:hAnsi="Courier New" w:cs="Courier New"/>
-          <w:b/>
-        </w:rPr>
-        <w:t xml:space="preserve"> </w:t>
-      </w:r>
-      <w:r>
-        <w:t>folder</w:t>
-      </w:r>
-      <w:r>
-        <w:t>.</w:t>
-      </w:r>
-      <w:proofErr w:type="gramEnd"/>
-      <w:r>
-        <w:t xml:space="preserve"> </w:t>
-      </w:r>
-      <w:r>
-        <w:t>Type</w:t>
-      </w:r>
-      <w:r>
-        <w:t>:</w:t>
-      </w:r>
-    </w:p>
-    <w:p>
-      <w:pPr>
-        <w:rPr>
-          <w:rFonts w:ascii="Courier New" w:hAnsi="Courier New" w:cs="Courier New"/>
-        </w:rPr>
-      </w:pPr>
-      <w:proofErr w:type="spellStart"/>
-      <w:proofErr w:type="gramStart"/>
-      <w:r>
-        <w:rPr>
-          <w:rFonts w:ascii="Courier New" w:hAnsi="Courier New" w:cs="Courier New"/>
-        </w:rPr>
-        <w:t>npm</w:t>
-      </w:r>
-      <w:proofErr w:type="spellEnd"/>
-      <w:proofErr w:type="gramEnd"/>
-      <w:r>
-        <w:rPr>
-          <w:rFonts w:ascii="Courier New" w:hAnsi="Courier New" w:cs="Courier New"/>
-        </w:rPr>
-        <w:t xml:space="preserve"> install</w:t>
-      </w:r>
-    </w:p>
-    <w:p>
-      <w:r>
-        <w:t>…and press &lt;enter&gt;.  When it has completed, you may see something like:</w:t>
-      </w:r>
-    </w:p>
-    <w:p>
-      <w:pPr>
-        <w:rPr>
-          <w:rFonts w:ascii="Courier New" w:hAnsi="Courier New" w:cs="Courier New"/>
-        </w:rPr>
-      </w:pPr>
-      <w:proofErr w:type="spellStart"/>
-      <w:proofErr w:type="gramStart"/>
-      <w:r>
-        <w:rPr>
-          <w:rFonts w:ascii="Courier New" w:hAnsi="Courier New" w:cs="Courier New"/>
-        </w:rPr>
-        <w:t>npm</w:t>
-      </w:r>
-      <w:proofErr w:type="spellEnd"/>
-      <w:proofErr w:type="gramEnd"/>
-      <w:r>
-        <w:rPr>
-          <w:rFonts w:ascii="Courier New" w:hAnsi="Courier New" w:cs="Courier New"/>
-        </w:rPr>
-        <w:t xml:space="preserve"> WARN EPACKAGEJSON </w:t>
-      </w:r>
-      <w:hyperlink r:id="rId15" w:history="1">
-        <w:r>
-          <w:rPr>
-            <w:rFonts w:ascii="Courier New" w:hAnsi="Courier New" w:cs="Courier New"/>
-          </w:rPr>
-          <w:t>UTM-WEB@1.0.0</w:t>
-        </w:r>
-      </w:hyperlink>
-      <w:r>
-        <w:rPr>
-          <w:rFonts w:ascii="Courier New" w:hAnsi="Courier New" w:cs="Courier New"/>
-        </w:rPr>
-        <w:t>. No description</w:t>
-      </w:r>
-      <w:r>
-        <w:rPr>
-          <w:rFonts w:ascii="Courier New" w:hAnsi="Courier New" w:cs="Courier New"/>
-        </w:rPr>
-        <w:br/>
-      </w:r>
-      <w:proofErr w:type="spellStart"/>
-      <w:r>
-        <w:rPr>
-          <w:rFonts w:ascii="Courier New" w:hAnsi="Courier New" w:cs="Courier New"/>
-        </w:rPr>
-        <w:t>npm</w:t>
-      </w:r>
-      <w:proofErr w:type="spellEnd"/>
-      <w:r>
-        <w:rPr>
-          <w:rFonts w:ascii="Courier New" w:hAnsi="Courier New" w:cs="Courier New"/>
-        </w:rPr>
-        <w:t xml:space="preserve"> WARN EPACKAGEJSON </w:t>
-      </w:r>
-      <w:hyperlink r:id="rId16" w:history="1">
-        <w:r>
-          <w:rPr>
-            <w:rFonts w:ascii="Courier New" w:hAnsi="Courier New" w:cs="Courier New"/>
-          </w:rPr>
-          <w:t>UTM-WEB@1.0.0</w:t>
-        </w:r>
-      </w:hyperlink>
-      <w:r>
-        <w:rPr>
-          <w:rFonts w:ascii="Courier New" w:hAnsi="Courier New" w:cs="Courier New"/>
-        </w:rPr>
-        <w:t>. No repository field</w:t>
-      </w:r>
-    </w:p>
-    <w:p>
-      <w:r>
         <w:t>This is not an issue.  Type:</w:t>
       </w:r>
     </w:p>
@@ -1296,7 +1264,7 @@
           <w:lang w:eastAsia="en-GB"/>
         </w:rPr>
         <w:drawing>
-          <wp:inline distT="0" distB="0" distL="0" distR="0" wp14:anchorId="5AD6A1D5" wp14:editId="770B5C84">
+          <wp:inline distT="0" distB="0" distL="0" distR="0" wp14:anchorId="1E493F26" wp14:editId="7B085D7B">
             <wp:extent cx="5731510" cy="614178"/>
             <wp:effectExtent l="0" t="0" r="2540" b="0"/>
             <wp:docPr id="2" name="Picture 2"/>
@@ -1311,7 +1279,7 @@
                     <pic:cNvPicPr/>
                   </pic:nvPicPr>
                   <pic:blipFill>
-                    <a:blip r:embed="rId17"/>
+                    <a:blip r:embed="rId15"/>
                     <a:stretch>
                       <a:fillRect/>
                     </a:stretch>
@@ -1511,10 +1479,147 @@
     </w:p>
     <w:p>
       <w:r>
+        <w:t>…and press &lt;enter&gt;.</w:t>
+      </w:r>
+    </w:p>
+    <w:p>
+      <w:pPr>
+        <w:pStyle w:val="Heading2"/>
+      </w:pPr>
+      <w:r>
+        <w:t>Run Gin</w:t>
+      </w:r>
+    </w:p>
+    <w:p>
+      <w:r>
+        <w:t xml:space="preserve">Open a </w:t>
+      </w:r>
+      <w:r>
+        <w:rPr>
+          <w:b/>
+        </w:rPr>
+        <w:t>new</w:t>
+      </w:r>
+      <w:r>
+        <w:t xml:space="preserve"> command window.  </w:t>
+      </w:r>
+      <w:proofErr w:type="gramStart"/>
+      <w:r>
+        <w:t xml:space="preserve">CD to the </w:t>
+      </w:r>
+      <w:proofErr w:type="spellStart"/>
+      <w:r>
+        <w:rPr>
+          <w:b/>
+        </w:rPr>
+        <w:t>gocode</w:t>
+      </w:r>
+      <w:proofErr w:type="spellEnd"/>
+      <w:r>
+        <w:rPr>
+          <w:b/>
+        </w:rPr>
+        <w:t>/</w:t>
+      </w:r>
+      <w:proofErr w:type="spellStart"/>
+      <w:r>
+        <w:rPr>
+          <w:b/>
+        </w:rPr>
+        <w:t>src</w:t>
+      </w:r>
+      <w:proofErr w:type="spellEnd"/>
+      <w:r>
+        <w:rPr>
+          <w:b/>
+        </w:rPr>
+        <w:t>/github</w:t>
+      </w:r>
+      <w:r>
+        <w:rPr>
+          <w:b/>
+        </w:rPr>
+        <w:t>.com/</w:t>
+      </w:r>
+      <w:r>
+        <w:rPr>
+          <w:b/>
+        </w:rPr>
+        <w:t>u-</w:t>
+      </w:r>
+      <w:proofErr w:type="spellStart"/>
+      <w:r>
+        <w:rPr>
+          <w:b/>
+        </w:rPr>
+        <w:t>blox</w:t>
+      </w:r>
+      <w:proofErr w:type="spellEnd"/>
+      <w:r>
+        <w:rPr>
+          <w:b/>
+        </w:rPr>
+        <w:t>/</w:t>
+      </w:r>
+      <w:proofErr w:type="spellStart"/>
+      <w:r>
+        <w:rPr>
+          <w:b/>
+        </w:rPr>
+        <w:t>utm</w:t>
+      </w:r>
+      <w:proofErr w:type="spellEnd"/>
+      <w:r>
+        <w:rPr>
+          <w:rFonts w:ascii="Courier New" w:hAnsi="Courier New" w:cs="Courier New"/>
+          <w:b/>
+        </w:rPr>
+        <w:t xml:space="preserve"> </w:t>
+      </w:r>
+      <w:r>
+        <w:t>folder</w:t>
+      </w:r>
+      <w:r>
+        <w:t>.</w:t>
+      </w:r>
+      <w:proofErr w:type="gramEnd"/>
+      <w:r>
+        <w:t xml:space="preserve">  Type:</w:t>
+      </w:r>
+    </w:p>
+    <w:p>
+      <w:pPr>
+        <w:rPr>
+          <w:rFonts w:ascii="Courier New" w:hAnsi="Courier New" w:cs="Courier New"/>
+        </w:rPr>
+      </w:pPr>
+      <w:proofErr w:type="gramStart"/>
+      <w:r>
+        <w:rPr>
+          <w:rFonts w:ascii="Courier New" w:hAnsi="Courier New" w:cs="Courier New"/>
+        </w:rPr>
+        <w:t>gin</w:t>
+      </w:r>
+      <w:proofErr w:type="gramEnd"/>
+    </w:p>
+    <w:p>
+      <w:r>
         <w:t>…and press</w:t>
       </w:r>
       <w:r>
-        <w:t xml:space="preserve"> &lt;enter&gt;.</w:t>
+        <w:t xml:space="preserve"> &lt;enter&gt;.  You will see </w:t>
+      </w:r>
+      <w:r>
+        <w:t xml:space="preserve">any </w:t>
+      </w:r>
+      <w:r>
+        <w:t>debug output from the running server</w:t>
+      </w:r>
+      <w:r>
+        <w:t xml:space="preserve"> in this window</w:t>
+      </w:r>
+      <w:r>
+        <w:t>.</w:t>
       </w:r>
     </w:p>
     <w:p>
@@ -1522,154 +1627,14 @@
         <w:pStyle w:val="Heading2"/>
       </w:pPr>
       <w:r>
-        <w:t>Run Gin</w:t>
-      </w:r>
-    </w:p>
-    <w:p>
-      <w:r>
-        <w:t xml:space="preserve">Open a </w:t>
-      </w:r>
-      <w:r>
-        <w:rPr>
-          <w:b/>
-        </w:rPr>
-        <w:t>new</w:t>
-      </w:r>
-      <w:r>
-        <w:t xml:space="preserve"> command window.  </w:t>
+        <w:t xml:space="preserve">Look At </w:t>
       </w:r>
       <w:proofErr w:type="gramStart"/>
       <w:r>
-        <w:t xml:space="preserve">CD to the </w:t>
-      </w:r>
-      <w:proofErr w:type="spellStart"/>
-      <w:r>
-        <w:rPr>
-          <w:b/>
-        </w:rPr>
-        <w:t>gocode</w:t>
-      </w:r>
-      <w:proofErr w:type="spellEnd"/>
-      <w:r>
-        <w:rPr>
-          <w:b/>
-        </w:rPr>
-        <w:t>/</w:t>
-      </w:r>
-      <w:proofErr w:type="spellStart"/>
-      <w:r>
-        <w:rPr>
-          <w:b/>
-        </w:rPr>
-        <w:t>src</w:t>
-      </w:r>
-      <w:proofErr w:type="spellEnd"/>
-      <w:r>
-        <w:rPr>
-          <w:b/>
-        </w:rPr>
-        <w:t>/github</w:t>
-      </w:r>
-      <w:r>
-        <w:rPr>
-          <w:b/>
-        </w:rPr>
-        <w:t>.com/</w:t>
-      </w:r>
-      <w:r>
-        <w:rPr>
-          <w:b/>
-        </w:rPr>
-        <w:t>u-</w:t>
-      </w:r>
-      <w:proofErr w:type="spellStart"/>
-      <w:r>
-        <w:rPr>
-          <w:b/>
-        </w:rPr>
-        <w:t>blox</w:t>
-      </w:r>
-      <w:proofErr w:type="spellEnd"/>
-      <w:r>
-        <w:rPr>
-          <w:b/>
-        </w:rPr>
-        <w:t>/</w:t>
-      </w:r>
-      <w:proofErr w:type="spellStart"/>
-      <w:r>
-        <w:rPr>
-          <w:b/>
-        </w:rPr>
-        <w:t>utm</w:t>
-      </w:r>
-      <w:proofErr w:type="spellEnd"/>
-      <w:r>
-        <w:rPr>
-          <w:rFonts w:ascii="Courier New" w:hAnsi="Courier New" w:cs="Courier New"/>
-          <w:b/>
-        </w:rPr>
-        <w:t xml:space="preserve"> </w:t>
-      </w:r>
-      <w:r>
-        <w:t>folder</w:t>
-      </w:r>
-      <w:r>
-        <w:t>.</w:t>
+        <w:t>The</w:t>
       </w:r>
       <w:proofErr w:type="gramEnd"/>
       <w:r>
-        <w:t xml:space="preserve">  Type:</w:t>
-      </w:r>
-    </w:p>
-    <w:p>
-      <w:pPr>
-        <w:rPr>
-          <w:rFonts w:ascii="Courier New" w:hAnsi="Courier New" w:cs="Courier New"/>
-        </w:rPr>
-      </w:pPr>
-      <w:proofErr w:type="gramStart"/>
-      <w:r>
-        <w:rPr>
-          <w:rFonts w:ascii="Courier New" w:hAnsi="Courier New" w:cs="Courier New"/>
-        </w:rPr>
-        <w:t>gin</w:t>
-      </w:r>
-      <w:proofErr w:type="gramEnd"/>
-    </w:p>
-    <w:p>
-      <w:r>
-        <w:t>…and press</w:t>
-      </w:r>
-      <w:r>
-        <w:t xml:space="preserve"> &lt;enter&gt;.  You will see </w:t>
-      </w:r>
-      <w:r>
-        <w:t xml:space="preserve">any </w:t>
-      </w:r>
-      <w:r>
-        <w:t>debug output from the running server</w:t>
-      </w:r>
-      <w:r>
-        <w:t xml:space="preserve"> in this window</w:t>
-      </w:r>
-      <w:r>
-        <w:t>.</w:t>
-      </w:r>
-    </w:p>
-    <w:p>
-      <w:pPr>
-        <w:pStyle w:val="Heading2"/>
-      </w:pPr>
-      <w:r>
-        <w:t xml:space="preserve">Look At </w:t>
-      </w:r>
-      <w:proofErr w:type="gramStart"/>
-      <w:r>
-        <w:t>The</w:t>
-      </w:r>
-      <w:proofErr w:type="gramEnd"/>
-      <w:r>
         <w:t xml:space="preserve"> Web Interface</w:t>
       </w:r>
     </w:p>
@@ -1679,12 +1644,12 @@
       </w:r>
     </w:p>
     <w:p>
-      <w:hyperlink r:id="rId18" w:history="1">
+      <w:hyperlink r:id="rId16" w:history="1">
         <w:r>
           <w:rPr>
             <w:rStyle w:val="Hyperlink"/>
           </w:rPr>
-          <w:t>http://localhost:8080</w:t>
+          <w:t>http://localhost:3000</w:t>
         </w:r>
       </w:hyperlink>
     </w:p>
@@ -1714,8 +1679,6 @@
       <w:r>
         <w:t>Rob</w:t>
       </w:r>
-      <w:bookmarkStart w:id="4" w:name="_GoBack"/>
-      <w:bookmarkEnd w:id="4"/>
     </w:p>
     <w:sectPr>
       <w:pgSz w:w="11906" w:h="16838"/>
@@ -2167,7 +2130,6 @@
   <w:style w:type="character" w:default="1" w:styleId="DefaultParagraphFont">
     <w:name w:val="Default Paragraph Font"/>
     <w:uiPriority w:val="1"/>
-    <w:semiHidden/>
     <w:unhideWhenUsed/>
   </w:style>
   <w:style w:type="table" w:default="1" w:styleId="TableNormal">
@@ -2516,7 +2478,6 @@
   <w:style w:type="character" w:default="1" w:styleId="DefaultParagraphFont">
     <w:name w:val="Default Paragraph Font"/>
     <w:uiPriority w:val="1"/>
-    <w:semiHidden/>
     <w:unhideWhenUsed/>
   </w:style>
   <w:style w:type="table" w:default="1" w:styleId="TableNormal">

</xml_diff>